<commit_message>
put link in beggining
</commit_message>
<xml_diff>
--- a/TQS-201920 HW midterm assignment .docx
+++ b/TQS-201920 HW midterm assignment .docx
@@ -39,6 +39,26 @@
         <w:rPr/>
         <w:t>2020-03-27</w:t>
       </w:r>
+    </w:p>
+    <w:p>
+      <w:pPr>
+        <w:pStyle w:val="Normal"/>
+        <w:ind w:left="0" w:hanging="0"/>
+        <w:rPr/>
+      </w:pPr>
+      <w:r>
+        <w:rPr/>
+        <w:t xml:space="preserve">GITHUB: </w:t>
+      </w:r>
+      <w:hyperlink r:id="rId2">
+        <w:r>
+          <w:rPr>
+            <w:rStyle w:val="LigaodeInternet"/>
+            <w:lang w:val="en-US"/>
+          </w:rPr>
+          <w:t>https://github.com/joaonpsilva/TQS_AirQuality</w:t>
+        </w:r>
+      </w:hyperlink>
     </w:p>
     <w:p>
       <w:pPr>
@@ -56,7 +76,7 @@
           <w:docPartGallery w:val="Table of Contents"/>
           <w:docPartUnique w:val="true"/>
         </w:docPartObj>
-        <w:id w:val="1072521144"/>
+        <w:id w:val="241705497"/>
       </w:sdtPr>
       <w:sdtContent>
         <w:p>
@@ -1376,7 +1396,7 @@
                     </pic:cNvPicPr>
                   </pic:nvPicPr>
                   <pic:blipFill>
-                    <a:blip r:embed="rId2"/>
+                    <a:blip r:embed="rId3"/>
                     <a:stretch>
                       <a:fillRect/>
                     </a:stretch>
@@ -1694,7 +1714,7 @@
         </w:rPr>
         <w:t>AirQualityController é responsável pelos pedidos da página Web. Quando é chamado retorna uma pagina HTML (index.html). Quando é preenchido o campo onde se insere o nome da Região é criado um Objecto Região e o método setRegion é invocado. Este método invoca a ApiCaller que se respinsabiliza por chamar a Api que tem a informação disponivel (</w:t>
       </w:r>
-      <w:hyperlink r:id="rId3">
+      <w:hyperlink r:id="rId4">
         <w:r>
           <w:rPr>
             <w:rStyle w:val="LigaodeInternet"/>
@@ -2215,7 +2235,7 @@
                 <wp:positionV relativeFrom="paragraph">
                   <wp:posOffset>-8890</wp:posOffset>
                 </wp:positionV>
-                <wp:extent cx="5095875" cy="1783715"/>
+                <wp:extent cx="5096510" cy="1783715"/>
                 <wp:effectExtent l="0" t="0" r="0" b="0"/>
                 <wp:wrapNone/>
                 <wp:docPr id="2" name="Forma1"/>
@@ -2226,7 +2246,7 @@
                       <wps:spPr>
                         <a:xfrm>
                           <a:off x="0" y="0"/>
-                          <a:ext cx="5095080" cy="1783080"/>
+                          <a:ext cx="5095800" cy="1783080"/>
                         </a:xfrm>
                         <a:prstGeom prst="rect">
                           <a:avLst/>
@@ -2249,7 +2269,7 @@
                           <w:p>
                             <w:pPr>
                               <w:pStyle w:val="Contedodamoldura"/>
-                              <w:overflowPunct w:val="false"/>
+                              <w:overflowPunct w:val="true"/>
                               <w:spacing w:lineRule="auto" w:line="240" w:before="0" w:after="0"/>
                               <w:ind w:left="567" w:hanging="0"/>
                               <w:contextualSpacing/>
@@ -2279,7 +2299,7 @@
                           <w:p>
                             <w:pPr>
                               <w:pStyle w:val="Contedodamoldura"/>
-                              <w:overflowPunct w:val="false"/>
+                              <w:overflowPunct w:val="true"/>
                               <w:spacing w:lineRule="atLeast" w:line="285" w:before="0" w:after="0"/>
                               <w:ind w:left="567" w:hanging="0"/>
                               <w:contextualSpacing/>
@@ -2329,7 +2349,7 @@
                           <w:p>
                             <w:pPr>
                               <w:pStyle w:val="Contedodamoldura"/>
-                              <w:overflowPunct w:val="false"/>
+                              <w:overflowPunct w:val="true"/>
                               <w:spacing w:lineRule="atLeast" w:line="285" w:before="0" w:after="0"/>
                               <w:ind w:left="567" w:hanging="0"/>
                               <w:contextualSpacing/>
@@ -2439,7 +2459,7 @@
                           <w:p>
                             <w:pPr>
                               <w:pStyle w:val="Contedodamoldura"/>
-                              <w:overflowPunct w:val="false"/>
+                              <w:overflowPunct w:val="true"/>
                               <w:spacing w:lineRule="atLeast" w:line="285" w:before="0" w:after="0"/>
                               <w:ind w:left="567" w:hanging="0"/>
                               <w:contextualSpacing/>
@@ -2569,7 +2589,7 @@
                           <w:p>
                             <w:pPr>
                               <w:pStyle w:val="Contedodamoldura"/>
-                              <w:overflowPunct w:val="false"/>
+                              <w:overflowPunct w:val="true"/>
                               <w:spacing w:lineRule="atLeast" w:line="285" w:before="0" w:after="0"/>
                               <w:ind w:left="567" w:hanging="0"/>
                               <w:contextualSpacing/>
@@ -2659,7 +2679,7 @@
                           <w:p>
                             <w:pPr>
                               <w:pStyle w:val="Contedodamoldura"/>
-                              <w:overflowPunct w:val="false"/>
+                              <w:overflowPunct w:val="true"/>
                               <w:spacing w:lineRule="atLeast" w:line="285" w:before="0" w:after="0"/>
                               <w:ind w:left="567" w:hanging="0"/>
                               <w:contextualSpacing/>
@@ -2709,7 +2729,7 @@
                           <w:p>
                             <w:pPr>
                               <w:pStyle w:val="Contedodamoldura"/>
-                              <w:overflowPunct w:val="false"/>
+                              <w:overflowPunct w:val="true"/>
                               <w:spacing w:lineRule="atLeast" w:line="285" w:before="0" w:after="0"/>
                               <w:ind w:left="567" w:hanging="0"/>
                               <w:contextualSpacing/>
@@ -2779,7 +2799,7 @@
                           <w:p>
                             <w:pPr>
                               <w:pStyle w:val="Contedodamoldura"/>
-                              <w:overflowPunct w:val="false"/>
+                              <w:overflowPunct w:val="true"/>
                               <w:spacing w:lineRule="atLeast" w:line="285" w:before="0" w:after="0"/>
                               <w:ind w:left="567" w:hanging="0"/>
                               <w:contextualSpacing/>
@@ -2792,7 +2812,7 @@
                           <w:p>
                             <w:pPr>
                               <w:pStyle w:val="Contedodamoldura"/>
-                              <w:overflowPunct w:val="false"/>
+                              <w:overflowPunct w:val="true"/>
                               <w:spacing w:lineRule="atLeast" w:line="285" w:before="0" w:after="0"/>
                               <w:ind w:left="567" w:hanging="0"/>
                               <w:contextualSpacing/>
@@ -2902,7 +2922,7 @@
                           <w:p>
                             <w:pPr>
                               <w:pStyle w:val="Contedodamoldura"/>
-                              <w:overflowPunct w:val="false"/>
+                              <w:overflowPunct w:val="true"/>
                               <w:spacing w:lineRule="atLeast" w:line="285" w:before="0" w:after="0"/>
                               <w:ind w:left="567" w:hanging="0"/>
                               <w:contextualSpacing/>
@@ -2932,7 +2952,7 @@
           </mc:Choice>
           <mc:Fallback>
             <w:pict>
-              <v:rect id="shape_0" ID="Forma1" fillcolor="black" stroked="f" style="position:absolute;margin-left:20.6pt;margin-top:-0.7pt;width:401.15pt;height:140.35pt">
+              <v:rect id="shape_0" ID="Forma1" fillcolor="black" stroked="f" style="position:absolute;margin-left:20.6pt;margin-top:-0.7pt;width:401.2pt;height:140.35pt">
                 <w10:wrap type="square"/>
                 <v:fill o:detectmouseclick="t" type="solid" color2="white"/>
                 <v:stroke color="#3465a4" joinstyle="round" endcap="flat"/>
@@ -2941,7 +2961,7 @@
                     <w:p>
                       <w:pPr>
                         <w:pStyle w:val="Contedodamoldura"/>
-                        <w:overflowPunct w:val="false"/>
+                        <w:overflowPunct w:val="true"/>
                         <w:spacing w:lineRule="auto" w:line="240" w:before="0" w:after="0"/>
                         <w:ind w:left="567" w:hanging="0"/>
                         <w:contextualSpacing/>
@@ -2971,7 +2991,7 @@
                     <w:p>
                       <w:pPr>
                         <w:pStyle w:val="Contedodamoldura"/>
-                        <w:overflowPunct w:val="false"/>
+                        <w:overflowPunct w:val="true"/>
                         <w:spacing w:lineRule="atLeast" w:line="285" w:before="0" w:after="0"/>
                         <w:ind w:left="567" w:hanging="0"/>
                         <w:contextualSpacing/>
@@ -3021,7 +3041,7 @@
                     <w:p>
                       <w:pPr>
                         <w:pStyle w:val="Contedodamoldura"/>
-                        <w:overflowPunct w:val="false"/>
+                        <w:overflowPunct w:val="true"/>
                         <w:spacing w:lineRule="atLeast" w:line="285" w:before="0" w:after="0"/>
                         <w:ind w:left="567" w:hanging="0"/>
                         <w:contextualSpacing/>
@@ -3131,7 +3151,7 @@
                     <w:p>
                       <w:pPr>
                         <w:pStyle w:val="Contedodamoldura"/>
-                        <w:overflowPunct w:val="false"/>
+                        <w:overflowPunct w:val="true"/>
                         <w:spacing w:lineRule="atLeast" w:line="285" w:before="0" w:after="0"/>
                         <w:ind w:left="567" w:hanging="0"/>
                         <w:contextualSpacing/>
@@ -3261,7 +3281,7 @@
                     <w:p>
                       <w:pPr>
                         <w:pStyle w:val="Contedodamoldura"/>
-                        <w:overflowPunct w:val="false"/>
+                        <w:overflowPunct w:val="true"/>
                         <w:spacing w:lineRule="atLeast" w:line="285" w:before="0" w:after="0"/>
                         <w:ind w:left="567" w:hanging="0"/>
                         <w:contextualSpacing/>
@@ -3351,7 +3371,7 @@
                     <w:p>
                       <w:pPr>
                         <w:pStyle w:val="Contedodamoldura"/>
-                        <w:overflowPunct w:val="false"/>
+                        <w:overflowPunct w:val="true"/>
                         <w:spacing w:lineRule="atLeast" w:line="285" w:before="0" w:after="0"/>
                         <w:ind w:left="567" w:hanging="0"/>
                         <w:contextualSpacing/>
@@ -3401,7 +3421,7 @@
                     <w:p>
                       <w:pPr>
                         <w:pStyle w:val="Contedodamoldura"/>
-                        <w:overflowPunct w:val="false"/>
+                        <w:overflowPunct w:val="true"/>
                         <w:spacing w:lineRule="atLeast" w:line="285" w:before="0" w:after="0"/>
                         <w:ind w:left="567" w:hanging="0"/>
                         <w:contextualSpacing/>
@@ -3471,7 +3491,7 @@
                     <w:p>
                       <w:pPr>
                         <w:pStyle w:val="Contedodamoldura"/>
-                        <w:overflowPunct w:val="false"/>
+                        <w:overflowPunct w:val="true"/>
                         <w:spacing w:lineRule="atLeast" w:line="285" w:before="0" w:after="0"/>
                         <w:ind w:left="567" w:hanging="0"/>
                         <w:contextualSpacing/>
@@ -3484,7 +3504,7 @@
                     <w:p>
                       <w:pPr>
                         <w:pStyle w:val="Contedodamoldura"/>
-                        <w:overflowPunct w:val="false"/>
+                        <w:overflowPunct w:val="true"/>
                         <w:spacing w:lineRule="atLeast" w:line="285" w:before="0" w:after="0"/>
                         <w:ind w:left="567" w:hanging="0"/>
                         <w:contextualSpacing/>
@@ -3594,7 +3614,7 @@
                     <w:p>
                       <w:pPr>
                         <w:pStyle w:val="Contedodamoldura"/>
-                        <w:overflowPunct w:val="false"/>
+                        <w:overflowPunct w:val="true"/>
                         <w:spacing w:lineRule="atLeast" w:line="285" w:before="0" w:after="0"/>
                         <w:ind w:left="567" w:hanging="0"/>
                         <w:contextualSpacing/>
@@ -3842,7 +3862,7 @@
                 <wp:positionV relativeFrom="paragraph">
                   <wp:posOffset>126365</wp:posOffset>
                 </wp:positionV>
-                <wp:extent cx="5095875" cy="1783715"/>
+                <wp:extent cx="5096510" cy="1783715"/>
                 <wp:effectExtent l="0" t="0" r="0" b="0"/>
                 <wp:wrapNone/>
                 <wp:docPr id="4" name="Forma1"/>
@@ -3853,7 +3873,7 @@
                       <wps:spPr>
                         <a:xfrm>
                           <a:off x="0" y="0"/>
-                          <a:ext cx="5095080" cy="1783080"/>
+                          <a:ext cx="5095800" cy="1783080"/>
                         </a:xfrm>
                         <a:prstGeom prst="rect">
                           <a:avLst/>
@@ -3876,7 +3896,7 @@
                           <w:p>
                             <w:pPr>
                               <w:pStyle w:val="Contedodamoldura"/>
-                              <w:overflowPunct w:val="false"/>
+                              <w:overflowPunct w:val="true"/>
                               <w:spacing w:lineRule="auto" w:line="240" w:before="0" w:after="0"/>
                               <w:ind w:left="567" w:hanging="0"/>
                               <w:contextualSpacing/>
@@ -3906,7 +3926,7 @@
                           <w:p>
                             <w:pPr>
                               <w:pStyle w:val="Contedodamoldura"/>
-                              <w:overflowPunct w:val="false"/>
+                              <w:overflowPunct w:val="true"/>
                               <w:spacing w:lineRule="atLeast" w:line="285" w:before="0" w:after="0"/>
                               <w:ind w:left="567" w:hanging="0"/>
                               <w:contextualSpacing/>
@@ -3956,7 +3976,7 @@
                           <w:p>
                             <w:pPr>
                               <w:pStyle w:val="Contedodamoldura"/>
-                              <w:overflowPunct w:val="false"/>
+                              <w:overflowPunct w:val="true"/>
                               <w:spacing w:lineRule="atLeast" w:line="285" w:before="0" w:after="0"/>
                               <w:ind w:left="567" w:hanging="0"/>
                               <w:contextualSpacing/>
@@ -4066,7 +4086,7 @@
                           <w:p>
                             <w:pPr>
                               <w:pStyle w:val="Contedodamoldura"/>
-                              <w:overflowPunct w:val="false"/>
+                              <w:overflowPunct w:val="true"/>
                               <w:spacing w:lineRule="atLeast" w:line="285" w:before="0" w:after="0"/>
                               <w:ind w:left="567" w:hanging="0"/>
                               <w:contextualSpacing/>
@@ -4136,7 +4156,7 @@
                           <w:p>
                             <w:pPr>
                               <w:pStyle w:val="Contedodamoldura"/>
-                              <w:overflowPunct w:val="false"/>
+                              <w:overflowPunct w:val="true"/>
                               <w:spacing w:lineRule="atLeast" w:line="285" w:before="0" w:after="0"/>
                               <w:ind w:left="567" w:hanging="0"/>
                               <w:contextualSpacing/>
@@ -4266,7 +4286,7 @@
                           <w:p>
                             <w:pPr>
                               <w:pStyle w:val="Contedodamoldura"/>
-                              <w:overflowPunct w:val="false"/>
+                              <w:overflowPunct w:val="true"/>
                               <w:spacing w:lineRule="atLeast" w:line="285" w:before="0" w:after="0"/>
                               <w:ind w:left="567" w:hanging="0"/>
                               <w:contextualSpacing/>
@@ -4396,7 +4416,7 @@
                           <w:p>
                             <w:pPr>
                               <w:pStyle w:val="Contedodamoldura"/>
-                              <w:overflowPunct w:val="false"/>
+                              <w:overflowPunct w:val="true"/>
                               <w:spacing w:lineRule="atLeast" w:line="285" w:before="0" w:after="0"/>
                               <w:ind w:left="567" w:hanging="0"/>
                               <w:contextualSpacing/>
@@ -4526,7 +4546,7 @@
                           <w:p>
                             <w:pPr>
                               <w:pStyle w:val="Contedodamoldura"/>
-                              <w:overflowPunct w:val="false"/>
+                              <w:overflowPunct w:val="true"/>
                               <w:spacing w:lineRule="atLeast" w:line="285" w:before="0" w:after="0"/>
                               <w:ind w:left="567" w:hanging="0"/>
                               <w:contextualSpacing/>
@@ -4539,7 +4559,7 @@
                           <w:p>
                             <w:pPr>
                               <w:pStyle w:val="Contedodamoldura"/>
-                              <w:overflowPunct w:val="false"/>
+                              <w:overflowPunct w:val="true"/>
                               <w:spacing w:lineRule="atLeast" w:line="285" w:before="0" w:after="0"/>
                               <w:ind w:left="567" w:hanging="0"/>
                               <w:contextualSpacing/>
@@ -4649,7 +4669,7 @@
                           <w:p>
                             <w:pPr>
                               <w:pStyle w:val="Contedodamoldura"/>
-                              <w:overflowPunct w:val="false"/>
+                              <w:overflowPunct w:val="true"/>
                               <w:spacing w:lineRule="atLeast" w:line="285" w:before="0" w:after="0"/>
                               <w:ind w:left="567" w:hanging="0"/>
                               <w:contextualSpacing/>
@@ -4679,7 +4699,7 @@
           </mc:Choice>
           <mc:Fallback>
             <w:pict>
-              <v:rect id="shape_0" ID="Forma1" fillcolor="black" stroked="f" style="position:absolute;margin-left:29.85pt;margin-top:9.95pt;width:401.15pt;height:140.35pt">
+              <v:rect id="shape_0" ID="Forma1" fillcolor="black" stroked="f" style="position:absolute;margin-left:29.85pt;margin-top:9.95pt;width:401.2pt;height:140.35pt">
                 <w10:wrap type="square"/>
                 <v:fill o:detectmouseclick="t" type="solid" color2="white"/>
                 <v:stroke color="#3465a4" joinstyle="round" endcap="flat"/>
@@ -4688,7 +4708,7 @@
                     <w:p>
                       <w:pPr>
                         <w:pStyle w:val="Contedodamoldura"/>
-                        <w:overflowPunct w:val="false"/>
+                        <w:overflowPunct w:val="true"/>
                         <w:spacing w:lineRule="auto" w:line="240" w:before="0" w:after="0"/>
                         <w:ind w:left="567" w:hanging="0"/>
                         <w:contextualSpacing/>
@@ -4718,7 +4738,7 @@
                     <w:p>
                       <w:pPr>
                         <w:pStyle w:val="Contedodamoldura"/>
-                        <w:overflowPunct w:val="false"/>
+                        <w:overflowPunct w:val="true"/>
                         <w:spacing w:lineRule="atLeast" w:line="285" w:before="0" w:after="0"/>
                         <w:ind w:left="567" w:hanging="0"/>
                         <w:contextualSpacing/>
@@ -4768,7 +4788,7 @@
                     <w:p>
                       <w:pPr>
                         <w:pStyle w:val="Contedodamoldura"/>
-                        <w:overflowPunct w:val="false"/>
+                        <w:overflowPunct w:val="true"/>
                         <w:spacing w:lineRule="atLeast" w:line="285" w:before="0" w:after="0"/>
                         <w:ind w:left="567" w:hanging="0"/>
                         <w:contextualSpacing/>
@@ -4878,7 +4898,7 @@
                     <w:p>
                       <w:pPr>
                         <w:pStyle w:val="Contedodamoldura"/>
-                        <w:overflowPunct w:val="false"/>
+                        <w:overflowPunct w:val="true"/>
                         <w:spacing w:lineRule="atLeast" w:line="285" w:before="0" w:after="0"/>
                         <w:ind w:left="567" w:hanging="0"/>
                         <w:contextualSpacing/>
@@ -4948,7 +4968,7 @@
                     <w:p>
                       <w:pPr>
                         <w:pStyle w:val="Contedodamoldura"/>
-                        <w:overflowPunct w:val="false"/>
+                        <w:overflowPunct w:val="true"/>
                         <w:spacing w:lineRule="atLeast" w:line="285" w:before="0" w:after="0"/>
                         <w:ind w:left="567" w:hanging="0"/>
                         <w:contextualSpacing/>
@@ -5078,7 +5098,7 @@
                     <w:p>
                       <w:pPr>
                         <w:pStyle w:val="Contedodamoldura"/>
-                        <w:overflowPunct w:val="false"/>
+                        <w:overflowPunct w:val="true"/>
                         <w:spacing w:lineRule="atLeast" w:line="285" w:before="0" w:after="0"/>
                         <w:ind w:left="567" w:hanging="0"/>
                         <w:contextualSpacing/>
@@ -5208,7 +5228,7 @@
                     <w:p>
                       <w:pPr>
                         <w:pStyle w:val="Contedodamoldura"/>
-                        <w:overflowPunct w:val="false"/>
+                        <w:overflowPunct w:val="true"/>
                         <w:spacing w:lineRule="atLeast" w:line="285" w:before="0" w:after="0"/>
                         <w:ind w:left="567" w:hanging="0"/>
                         <w:contextualSpacing/>
@@ -5338,7 +5358,7 @@
                     <w:p>
                       <w:pPr>
                         <w:pStyle w:val="Contedodamoldura"/>
-                        <w:overflowPunct w:val="false"/>
+                        <w:overflowPunct w:val="true"/>
                         <w:spacing w:lineRule="atLeast" w:line="285" w:before="0" w:after="0"/>
                         <w:ind w:left="567" w:hanging="0"/>
                         <w:contextualSpacing/>
@@ -5351,7 +5371,7 @@
                     <w:p>
                       <w:pPr>
                         <w:pStyle w:val="Contedodamoldura"/>
-                        <w:overflowPunct w:val="false"/>
+                        <w:overflowPunct w:val="true"/>
                         <w:spacing w:lineRule="atLeast" w:line="285" w:before="0" w:after="0"/>
                         <w:ind w:left="567" w:hanging="0"/>
                         <w:contextualSpacing/>
@@ -5461,7 +5481,7 @@
                     <w:p>
                       <w:pPr>
                         <w:pStyle w:val="Contedodamoldura"/>
-                        <w:overflowPunct w:val="false"/>
+                        <w:overflowPunct w:val="true"/>
                         <w:spacing w:lineRule="atLeast" w:line="285" w:before="0" w:after="0"/>
                         <w:ind w:left="567" w:hanging="0"/>
                         <w:contextualSpacing/>
@@ -5495,7 +5515,7 @@
                 <wp:positionV relativeFrom="paragraph">
                   <wp:posOffset>126365</wp:posOffset>
                 </wp:positionV>
-                <wp:extent cx="5095875" cy="1783715"/>
+                <wp:extent cx="5096510" cy="1783715"/>
                 <wp:effectExtent l="0" t="0" r="0" b="0"/>
                 <wp:wrapNone/>
                 <wp:docPr id="6" name="Forma1"/>
@@ -5506,7 +5526,7 @@
                       <wps:spPr>
                         <a:xfrm>
                           <a:off x="0" y="0"/>
-                          <a:ext cx="5095080" cy="1783080"/>
+                          <a:ext cx="5095800" cy="1783080"/>
                         </a:xfrm>
                         <a:prstGeom prst="rect">
                           <a:avLst/>
@@ -5529,7 +5549,7 @@
                           <w:p>
                             <w:pPr>
                               <w:pStyle w:val="Contedodamoldura"/>
-                              <w:overflowPunct w:val="false"/>
+                              <w:overflowPunct w:val="true"/>
                               <w:spacing w:lineRule="auto" w:line="240" w:before="0" w:after="0"/>
                               <w:ind w:left="567" w:hanging="0"/>
                               <w:contextualSpacing/>
@@ -5559,7 +5579,7 @@
                           <w:p>
                             <w:pPr>
                               <w:pStyle w:val="Contedodamoldura"/>
-                              <w:overflowPunct w:val="false"/>
+                              <w:overflowPunct w:val="true"/>
                               <w:spacing w:lineRule="atLeast" w:line="285" w:before="0" w:after="0"/>
                               <w:ind w:left="567" w:hanging="0"/>
                               <w:contextualSpacing/>
@@ -5609,7 +5629,7 @@
                           <w:p>
                             <w:pPr>
                               <w:pStyle w:val="Contedodamoldura"/>
-                              <w:overflowPunct w:val="false"/>
+                              <w:overflowPunct w:val="true"/>
                               <w:spacing w:lineRule="atLeast" w:line="285" w:before="0" w:after="0"/>
                               <w:ind w:left="567" w:hanging="0"/>
                               <w:contextualSpacing/>
@@ -5719,7 +5739,7 @@
                           <w:p>
                             <w:pPr>
                               <w:pStyle w:val="Contedodamoldura"/>
-                              <w:overflowPunct w:val="false"/>
+                              <w:overflowPunct w:val="true"/>
                               <w:spacing w:lineRule="atLeast" w:line="285" w:before="0" w:after="0"/>
                               <w:ind w:left="567" w:hanging="0"/>
                               <w:contextualSpacing/>
@@ -5789,7 +5809,7 @@
                           <w:p>
                             <w:pPr>
                               <w:pStyle w:val="Contedodamoldura"/>
-                              <w:overflowPunct w:val="false"/>
+                              <w:overflowPunct w:val="true"/>
                               <w:spacing w:lineRule="atLeast" w:line="285" w:before="0" w:after="0"/>
                               <w:ind w:left="567" w:hanging="0"/>
                               <w:contextualSpacing/>
@@ -5919,7 +5939,7 @@
                           <w:p>
                             <w:pPr>
                               <w:pStyle w:val="Contedodamoldura"/>
-                              <w:overflowPunct w:val="false"/>
+                              <w:overflowPunct w:val="true"/>
                               <w:spacing w:lineRule="atLeast" w:line="285" w:before="0" w:after="0"/>
                               <w:ind w:left="567" w:hanging="0"/>
                               <w:contextualSpacing/>
@@ -6049,7 +6069,7 @@
                           <w:p>
                             <w:pPr>
                               <w:pStyle w:val="Contedodamoldura"/>
-                              <w:overflowPunct w:val="false"/>
+                              <w:overflowPunct w:val="true"/>
                               <w:spacing w:lineRule="atLeast" w:line="285" w:before="0" w:after="0"/>
                               <w:ind w:left="567" w:hanging="0"/>
                               <w:contextualSpacing/>
@@ -6179,7 +6199,7 @@
                           <w:p>
                             <w:pPr>
                               <w:pStyle w:val="Contedodamoldura"/>
-                              <w:overflowPunct w:val="false"/>
+                              <w:overflowPunct w:val="true"/>
                               <w:spacing w:lineRule="atLeast" w:line="285" w:before="0" w:after="0"/>
                               <w:ind w:left="567" w:hanging="0"/>
                               <w:contextualSpacing/>
@@ -6192,7 +6212,7 @@
                           <w:p>
                             <w:pPr>
                               <w:pStyle w:val="Contedodamoldura"/>
-                              <w:overflowPunct w:val="false"/>
+                              <w:overflowPunct w:val="true"/>
                               <w:spacing w:lineRule="atLeast" w:line="285" w:before="0" w:after="0"/>
                               <w:ind w:left="567" w:hanging="0"/>
                               <w:contextualSpacing/>
@@ -6302,7 +6322,7 @@
                           <w:p>
                             <w:pPr>
                               <w:pStyle w:val="Contedodamoldura"/>
-                              <w:overflowPunct w:val="false"/>
+                              <w:overflowPunct w:val="true"/>
                               <w:spacing w:lineRule="atLeast" w:line="285" w:before="0" w:after="0"/>
                               <w:ind w:left="567" w:hanging="0"/>
                               <w:contextualSpacing/>
@@ -6332,7 +6352,7 @@
           </mc:Choice>
           <mc:Fallback>
             <w:pict>
-              <v:rect id="shape_0" ID="Forma1" fillcolor="black" stroked="f" style="position:absolute;margin-left:29.85pt;margin-top:9.95pt;width:401.15pt;height:140.35pt">
+              <v:rect id="shape_0" ID="Forma1" fillcolor="black" stroked="f" style="position:absolute;margin-left:29.85pt;margin-top:9.95pt;width:401.2pt;height:140.35pt">
                 <w10:wrap type="square"/>
                 <v:fill o:detectmouseclick="t" type="solid" color2="white"/>
                 <v:stroke color="#3465a4" joinstyle="round" endcap="flat"/>
@@ -6341,7 +6361,7 @@
                     <w:p>
                       <w:pPr>
                         <w:pStyle w:val="Contedodamoldura"/>
-                        <w:overflowPunct w:val="false"/>
+                        <w:overflowPunct w:val="true"/>
                         <w:spacing w:lineRule="auto" w:line="240" w:before="0" w:after="0"/>
                         <w:ind w:left="567" w:hanging="0"/>
                         <w:contextualSpacing/>
@@ -6371,7 +6391,7 @@
                     <w:p>
                       <w:pPr>
                         <w:pStyle w:val="Contedodamoldura"/>
-                        <w:overflowPunct w:val="false"/>
+                        <w:overflowPunct w:val="true"/>
                         <w:spacing w:lineRule="atLeast" w:line="285" w:before="0" w:after="0"/>
                         <w:ind w:left="567" w:hanging="0"/>
                         <w:contextualSpacing/>
@@ -6421,7 +6441,7 @@
                     <w:p>
                       <w:pPr>
                         <w:pStyle w:val="Contedodamoldura"/>
-                        <w:overflowPunct w:val="false"/>
+                        <w:overflowPunct w:val="true"/>
                         <w:spacing w:lineRule="atLeast" w:line="285" w:before="0" w:after="0"/>
                         <w:ind w:left="567" w:hanging="0"/>
                         <w:contextualSpacing/>
@@ -6531,7 +6551,7 @@
                     <w:p>
                       <w:pPr>
                         <w:pStyle w:val="Contedodamoldura"/>
-                        <w:overflowPunct w:val="false"/>
+                        <w:overflowPunct w:val="true"/>
                         <w:spacing w:lineRule="atLeast" w:line="285" w:before="0" w:after="0"/>
                         <w:ind w:left="567" w:hanging="0"/>
                         <w:contextualSpacing/>
@@ -6601,7 +6621,7 @@
                     <w:p>
                       <w:pPr>
                         <w:pStyle w:val="Contedodamoldura"/>
-                        <w:overflowPunct w:val="false"/>
+                        <w:overflowPunct w:val="true"/>
                         <w:spacing w:lineRule="atLeast" w:line="285" w:before="0" w:after="0"/>
                         <w:ind w:left="567" w:hanging="0"/>
                         <w:contextualSpacing/>
@@ -6731,7 +6751,7 @@
                     <w:p>
                       <w:pPr>
                         <w:pStyle w:val="Contedodamoldura"/>
-                        <w:overflowPunct w:val="false"/>
+                        <w:overflowPunct w:val="true"/>
                         <w:spacing w:lineRule="atLeast" w:line="285" w:before="0" w:after="0"/>
                         <w:ind w:left="567" w:hanging="0"/>
                         <w:contextualSpacing/>
@@ -6861,7 +6881,7 @@
                     <w:p>
                       <w:pPr>
                         <w:pStyle w:val="Contedodamoldura"/>
-                        <w:overflowPunct w:val="false"/>
+                        <w:overflowPunct w:val="true"/>
                         <w:spacing w:lineRule="atLeast" w:line="285" w:before="0" w:after="0"/>
                         <w:ind w:left="567" w:hanging="0"/>
                         <w:contextualSpacing/>
@@ -6991,7 +7011,7 @@
                     <w:p>
                       <w:pPr>
                         <w:pStyle w:val="Contedodamoldura"/>
-                        <w:overflowPunct w:val="false"/>
+                        <w:overflowPunct w:val="true"/>
                         <w:spacing w:lineRule="atLeast" w:line="285" w:before="0" w:after="0"/>
                         <w:ind w:left="567" w:hanging="0"/>
                         <w:contextualSpacing/>
@@ -7004,7 +7024,7 @@
                     <w:p>
                       <w:pPr>
                         <w:pStyle w:val="Contedodamoldura"/>
-                        <w:overflowPunct w:val="false"/>
+                        <w:overflowPunct w:val="true"/>
                         <w:spacing w:lineRule="atLeast" w:line="285" w:before="0" w:after="0"/>
                         <w:ind w:left="567" w:hanging="0"/>
                         <w:contextualSpacing/>
@@ -7114,7 +7134,7 @@
                     <w:p>
                       <w:pPr>
                         <w:pStyle w:val="Contedodamoldura"/>
-                        <w:overflowPunct w:val="false"/>
+                        <w:overflowPunct w:val="true"/>
                         <w:spacing w:lineRule="atLeast" w:line="285" w:before="0" w:after="0"/>
                         <w:ind w:left="567" w:hanging="0"/>
                         <w:contextualSpacing/>
@@ -7358,7 +7378,7 @@
                 <wp:positionV relativeFrom="paragraph">
                   <wp:posOffset>101600</wp:posOffset>
                 </wp:positionV>
-                <wp:extent cx="5956935" cy="5222240"/>
+                <wp:extent cx="5957570" cy="5222240"/>
                 <wp:effectExtent l="0" t="0" r="0" b="0"/>
                 <wp:wrapNone/>
                 <wp:docPr id="8" name="Forma1"/>
@@ -7369,7 +7389,7 @@
                       <wps:spPr>
                         <a:xfrm>
                           <a:off x="0" y="0"/>
-                          <a:ext cx="5956200" cy="5221440"/>
+                          <a:ext cx="5956920" cy="5221440"/>
                         </a:xfrm>
                         <a:prstGeom prst="rect">
                           <a:avLst/>
@@ -7392,7 +7412,7 @@
                           <w:p>
                             <w:pPr>
                               <w:pStyle w:val="Contedodamoldura"/>
-                              <w:overflowPunct w:val="false"/>
+                              <w:overflowPunct w:val="true"/>
                               <w:spacing w:lineRule="auto" w:line="240" w:before="0" w:after="0"/>
                               <w:ind w:left="567" w:hanging="0"/>
                               <w:contextualSpacing/>
@@ -7422,7 +7442,7 @@
                           <w:p>
                             <w:pPr>
                               <w:pStyle w:val="Contedodamoldura"/>
-                              <w:overflowPunct w:val="false"/>
+                              <w:overflowPunct w:val="true"/>
                               <w:spacing w:lineRule="atLeast" w:line="285" w:before="0" w:after="0"/>
                               <w:ind w:left="567" w:hanging="0"/>
                               <w:contextualSpacing/>
@@ -7472,7 +7492,7 @@
                           <w:p>
                             <w:pPr>
                               <w:pStyle w:val="Contedodamoldura"/>
-                              <w:overflowPunct w:val="false"/>
+                              <w:overflowPunct w:val="true"/>
                               <w:spacing w:lineRule="atLeast" w:line="285" w:before="0" w:after="0"/>
                               <w:ind w:left="567" w:hanging="0"/>
                               <w:contextualSpacing/>
@@ -7485,7 +7505,7 @@
                           <w:p>
                             <w:pPr>
                               <w:pStyle w:val="Contedodamoldura"/>
-                              <w:overflowPunct w:val="false"/>
+                              <w:overflowPunct w:val="true"/>
                               <w:spacing w:lineRule="atLeast" w:line="285" w:before="0" w:after="0"/>
                               <w:ind w:left="567" w:hanging="0"/>
                               <w:contextualSpacing/>
@@ -7655,7 +7675,7 @@
                           <w:p>
                             <w:pPr>
                               <w:pStyle w:val="Contedodamoldura"/>
-                              <w:overflowPunct w:val="false"/>
+                              <w:overflowPunct w:val="true"/>
                               <w:spacing w:lineRule="atLeast" w:line="285" w:before="0" w:after="0"/>
                               <w:ind w:left="567" w:hanging="0"/>
                               <w:contextualSpacing/>
@@ -7725,7 +7745,7 @@
                           <w:p>
                             <w:pPr>
                               <w:pStyle w:val="Contedodamoldura"/>
-                              <w:overflowPunct w:val="false"/>
+                              <w:overflowPunct w:val="true"/>
                               <w:spacing w:lineRule="atLeast" w:line="285" w:before="0" w:after="0"/>
                               <w:ind w:left="567" w:hanging="0"/>
                               <w:contextualSpacing/>
@@ -7738,7 +7758,7 @@
                           <w:p>
                             <w:pPr>
                               <w:pStyle w:val="Contedodamoldura"/>
-                              <w:overflowPunct w:val="false"/>
+                              <w:overflowPunct w:val="true"/>
                               <w:spacing w:lineRule="atLeast" w:line="285" w:before="0" w:after="0"/>
                               <w:ind w:left="567" w:hanging="0"/>
                               <w:contextualSpacing/>
@@ -7768,7 +7788,7 @@
                           <w:p>
                             <w:pPr>
                               <w:pStyle w:val="Contedodamoldura"/>
-                              <w:overflowPunct w:val="false"/>
+                              <w:overflowPunct w:val="true"/>
                               <w:spacing w:lineRule="atLeast" w:line="285" w:before="0" w:after="0"/>
                               <w:ind w:left="567" w:hanging="0"/>
                               <w:contextualSpacing/>
@@ -7828,7 +7848,7 @@
                           <w:p>
                             <w:pPr>
                               <w:pStyle w:val="Contedodamoldura"/>
-                              <w:overflowPunct w:val="false"/>
+                              <w:overflowPunct w:val="true"/>
                               <w:spacing w:lineRule="atLeast" w:line="285" w:before="0" w:after="0"/>
                               <w:ind w:left="567" w:hanging="0"/>
                               <w:contextualSpacing/>
@@ -7908,7 +7928,7 @@
                           <w:p>
                             <w:pPr>
                               <w:pStyle w:val="Contedodamoldura"/>
-                              <w:overflowPunct w:val="false"/>
+                              <w:overflowPunct w:val="true"/>
                               <w:spacing w:lineRule="atLeast" w:line="285" w:before="0" w:after="0"/>
                               <w:ind w:left="567" w:hanging="0"/>
                               <w:contextualSpacing/>
@@ -7958,7 +7978,7 @@
                           <w:p>
                             <w:pPr>
                               <w:pStyle w:val="Contedodamoldura"/>
-                              <w:overflowPunct w:val="false"/>
+                              <w:overflowPunct w:val="true"/>
                               <w:spacing w:lineRule="atLeast" w:line="285" w:before="0" w:after="0"/>
                               <w:ind w:left="567" w:hanging="0"/>
                               <w:contextualSpacing/>
@@ -7978,7 +7998,7 @@
                           <w:p>
                             <w:pPr>
                               <w:pStyle w:val="Contedodamoldura"/>
-                              <w:overflowPunct w:val="false"/>
+                              <w:overflowPunct w:val="true"/>
                               <w:spacing w:lineRule="atLeast" w:line="285" w:before="0" w:after="0"/>
                               <w:ind w:left="567" w:hanging="0"/>
                               <w:contextualSpacing/>
@@ -7991,7 +8011,7 @@
                           <w:p>
                             <w:pPr>
                               <w:pStyle w:val="Contedodamoldura"/>
-                              <w:overflowPunct w:val="false"/>
+                              <w:overflowPunct w:val="true"/>
                               <w:spacing w:lineRule="atLeast" w:line="285" w:before="0" w:after="0"/>
                               <w:ind w:left="567" w:hanging="0"/>
                               <w:contextualSpacing/>
@@ -8101,7 +8121,7 @@
                           <w:p>
                             <w:pPr>
                               <w:pStyle w:val="Contedodamoldura"/>
-                              <w:overflowPunct w:val="false"/>
+                              <w:overflowPunct w:val="true"/>
                               <w:spacing w:lineRule="atLeast" w:line="285" w:before="0" w:after="0"/>
                               <w:ind w:left="567" w:hanging="0"/>
                               <w:contextualSpacing/>
@@ -8114,7 +8134,7 @@
                           <w:p>
                             <w:pPr>
                               <w:pStyle w:val="Contedodamoldura"/>
-                              <w:overflowPunct w:val="false"/>
+                              <w:overflowPunct w:val="true"/>
                               <w:spacing w:lineRule="atLeast" w:line="285" w:before="0" w:after="0"/>
                               <w:ind w:left="567" w:hanging="0"/>
                               <w:contextualSpacing/>
@@ -8224,7 +8244,7 @@
                           <w:p>
                             <w:pPr>
                               <w:pStyle w:val="Contedodamoldura"/>
-                              <w:overflowPunct w:val="false"/>
+                              <w:overflowPunct w:val="true"/>
                               <w:spacing w:lineRule="atLeast" w:line="285" w:before="0" w:after="0"/>
                               <w:ind w:left="567" w:hanging="0"/>
                               <w:contextualSpacing/>
@@ -8354,7 +8374,7 @@
                           <w:p>
                             <w:pPr>
                               <w:pStyle w:val="Contedodamoldura"/>
-                              <w:overflowPunct w:val="false"/>
+                              <w:overflowPunct w:val="true"/>
                               <w:spacing w:lineRule="atLeast" w:line="285" w:before="0" w:after="0"/>
                               <w:ind w:left="567" w:hanging="0"/>
                               <w:contextualSpacing/>
@@ -8367,7 +8387,7 @@
                           <w:p>
                             <w:pPr>
                               <w:pStyle w:val="Contedodamoldura"/>
-                              <w:overflowPunct w:val="false"/>
+                              <w:overflowPunct w:val="true"/>
                               <w:spacing w:lineRule="atLeast" w:line="285" w:before="0" w:after="0"/>
                               <w:ind w:left="567" w:hanging="0"/>
                               <w:contextualSpacing/>
@@ -8497,7 +8517,7 @@
                           <w:p>
                             <w:pPr>
                               <w:pStyle w:val="Contedodamoldura"/>
-                              <w:overflowPunct w:val="false"/>
+                              <w:overflowPunct w:val="true"/>
                               <w:spacing w:lineRule="atLeast" w:line="285" w:before="0" w:after="0"/>
                               <w:ind w:left="567" w:hanging="0"/>
                               <w:contextualSpacing/>
@@ -8587,7 +8607,7 @@
                           <w:p>
                             <w:pPr>
                               <w:pStyle w:val="Contedodamoldura"/>
-                              <w:overflowPunct w:val="false"/>
+                              <w:overflowPunct w:val="true"/>
                               <w:spacing w:lineRule="atLeast" w:line="285" w:before="0" w:after="0"/>
                               <w:ind w:left="567" w:hanging="0"/>
                               <w:contextualSpacing/>
@@ -8677,7 +8697,7 @@
                           <w:p>
                             <w:pPr>
                               <w:pStyle w:val="Contedodamoldura"/>
-                              <w:overflowPunct w:val="false"/>
+                              <w:overflowPunct w:val="true"/>
                               <w:spacing w:lineRule="atLeast" w:line="285" w:before="0" w:after="0"/>
                               <w:ind w:left="567" w:hanging="0"/>
                               <w:contextualSpacing/>
@@ -8767,7 +8787,7 @@
                           <w:p>
                             <w:pPr>
                               <w:pStyle w:val="Contedodamoldura"/>
-                              <w:overflowPunct w:val="false"/>
+                              <w:overflowPunct w:val="true"/>
                               <w:spacing w:lineRule="atLeast" w:line="285" w:before="0" w:after="0"/>
                               <w:ind w:left="567" w:hanging="0"/>
                               <w:contextualSpacing/>
@@ -8857,7 +8877,7 @@
                           <w:p>
                             <w:pPr>
                               <w:pStyle w:val="Contedodamoldura"/>
-                              <w:overflowPunct w:val="false"/>
+                              <w:overflowPunct w:val="true"/>
                               <w:spacing w:lineRule="atLeast" w:line="285" w:before="0" w:after="0"/>
                               <w:ind w:left="567" w:hanging="0"/>
                               <w:contextualSpacing/>
@@ -8947,7 +8967,7 @@
                           <w:p>
                             <w:pPr>
                               <w:pStyle w:val="Contedodamoldura"/>
-                              <w:overflowPunct w:val="false"/>
+                              <w:overflowPunct w:val="true"/>
                               <w:spacing w:lineRule="atLeast" w:line="285" w:before="0" w:after="0"/>
                               <w:ind w:left="567" w:hanging="0"/>
                               <w:contextualSpacing/>
@@ -9037,7 +9057,7 @@
                           <w:p>
                             <w:pPr>
                               <w:pStyle w:val="Contedodamoldura"/>
-                              <w:overflowPunct w:val="false"/>
+                              <w:overflowPunct w:val="true"/>
                               <w:spacing w:lineRule="atLeast" w:line="285" w:before="0" w:after="0"/>
                               <w:ind w:left="567" w:hanging="0"/>
                               <w:contextualSpacing/>
@@ -9127,7 +9147,7 @@
                           <w:p>
                             <w:pPr>
                               <w:pStyle w:val="Contedodamoldura"/>
-                              <w:overflowPunct w:val="false"/>
+                              <w:overflowPunct w:val="true"/>
                               <w:spacing w:lineRule="atLeast" w:line="285" w:before="0" w:after="0"/>
                               <w:ind w:left="567" w:hanging="0"/>
                               <w:contextualSpacing/>
@@ -9140,7 +9160,7 @@
                           <w:p>
                             <w:pPr>
                               <w:pStyle w:val="Contedodamoldura"/>
-                              <w:overflowPunct w:val="false"/>
+                              <w:overflowPunct w:val="true"/>
                               <w:spacing w:lineRule="atLeast" w:line="285" w:before="0" w:after="0"/>
                               <w:ind w:left="567" w:hanging="0"/>
                               <w:contextualSpacing/>
@@ -9170,7 +9190,7 @@
                           <w:p>
                             <w:pPr>
                               <w:pStyle w:val="Contedodamoldura"/>
-                              <w:overflowPunct w:val="false"/>
+                              <w:overflowPunct w:val="true"/>
                               <w:spacing w:lineRule="atLeast" w:line="285" w:before="0" w:after="0"/>
                               <w:ind w:left="567" w:hanging="0"/>
                               <w:contextualSpacing/>
@@ -9200,7 +9220,7 @@
           </mc:Choice>
           <mc:Fallback>
             <w:pict>
-              <v:rect id="shape_0" ID="Forma1" fillcolor="black" stroked="f" style="position:absolute;margin-left:29.8pt;margin-top:8pt;width:468.95pt;height:411.1pt">
+              <v:rect id="shape_0" ID="Forma1" fillcolor="black" stroked="f" style="position:absolute;margin-left:29.8pt;margin-top:8pt;width:469pt;height:411.1pt">
                 <w10:wrap type="square"/>
                 <v:fill o:detectmouseclick="t" type="solid" color2="white"/>
                 <v:stroke color="#3465a4" joinstyle="round" endcap="flat"/>
@@ -9209,7 +9229,7 @@
                     <w:p>
                       <w:pPr>
                         <w:pStyle w:val="Contedodamoldura"/>
-                        <w:overflowPunct w:val="false"/>
+                        <w:overflowPunct w:val="true"/>
                         <w:spacing w:lineRule="auto" w:line="240" w:before="0" w:after="0"/>
                         <w:ind w:left="567" w:hanging="0"/>
                         <w:contextualSpacing/>
@@ -9239,7 +9259,7 @@
                     <w:p>
                       <w:pPr>
                         <w:pStyle w:val="Contedodamoldura"/>
-                        <w:overflowPunct w:val="false"/>
+                        <w:overflowPunct w:val="true"/>
                         <w:spacing w:lineRule="atLeast" w:line="285" w:before="0" w:after="0"/>
                         <w:ind w:left="567" w:hanging="0"/>
                         <w:contextualSpacing/>
@@ -9289,7 +9309,7 @@
                     <w:p>
                       <w:pPr>
                         <w:pStyle w:val="Contedodamoldura"/>
-                        <w:overflowPunct w:val="false"/>
+                        <w:overflowPunct w:val="true"/>
                         <w:spacing w:lineRule="atLeast" w:line="285" w:before="0" w:after="0"/>
                         <w:ind w:left="567" w:hanging="0"/>
                         <w:contextualSpacing/>
@@ -9302,7 +9322,7 @@
                     <w:p>
                       <w:pPr>
                         <w:pStyle w:val="Contedodamoldura"/>
-                        <w:overflowPunct w:val="false"/>
+                        <w:overflowPunct w:val="true"/>
                         <w:spacing w:lineRule="atLeast" w:line="285" w:before="0" w:after="0"/>
                         <w:ind w:left="567" w:hanging="0"/>
                         <w:contextualSpacing/>
@@ -9472,7 +9492,7 @@
                     <w:p>
                       <w:pPr>
                         <w:pStyle w:val="Contedodamoldura"/>
-                        <w:overflowPunct w:val="false"/>
+                        <w:overflowPunct w:val="true"/>
                         <w:spacing w:lineRule="atLeast" w:line="285" w:before="0" w:after="0"/>
                         <w:ind w:left="567" w:hanging="0"/>
                         <w:contextualSpacing/>
@@ -9542,7 +9562,7 @@
                     <w:p>
                       <w:pPr>
                         <w:pStyle w:val="Contedodamoldura"/>
-                        <w:overflowPunct w:val="false"/>
+                        <w:overflowPunct w:val="true"/>
                         <w:spacing w:lineRule="atLeast" w:line="285" w:before="0" w:after="0"/>
                         <w:ind w:left="567" w:hanging="0"/>
                         <w:contextualSpacing/>
@@ -9555,7 +9575,7 @@
                     <w:p>
                       <w:pPr>
                         <w:pStyle w:val="Contedodamoldura"/>
-                        <w:overflowPunct w:val="false"/>
+                        <w:overflowPunct w:val="true"/>
                         <w:spacing w:lineRule="atLeast" w:line="285" w:before="0" w:after="0"/>
                         <w:ind w:left="567" w:hanging="0"/>
                         <w:contextualSpacing/>
@@ -9585,7 +9605,7 @@
                     <w:p>
                       <w:pPr>
                         <w:pStyle w:val="Contedodamoldura"/>
-                        <w:overflowPunct w:val="false"/>
+                        <w:overflowPunct w:val="true"/>
                         <w:spacing w:lineRule="atLeast" w:line="285" w:before="0" w:after="0"/>
                         <w:ind w:left="567" w:hanging="0"/>
                         <w:contextualSpacing/>
@@ -9645,7 +9665,7 @@
                     <w:p>
                       <w:pPr>
                         <w:pStyle w:val="Contedodamoldura"/>
-                        <w:overflowPunct w:val="false"/>
+                        <w:overflowPunct w:val="true"/>
                         <w:spacing w:lineRule="atLeast" w:line="285" w:before="0" w:after="0"/>
                         <w:ind w:left="567" w:hanging="0"/>
                         <w:contextualSpacing/>
@@ -9725,7 +9745,7 @@
                     <w:p>
                       <w:pPr>
                         <w:pStyle w:val="Contedodamoldura"/>
-                        <w:overflowPunct w:val="false"/>
+                        <w:overflowPunct w:val="true"/>
                         <w:spacing w:lineRule="atLeast" w:line="285" w:before="0" w:after="0"/>
                         <w:ind w:left="567" w:hanging="0"/>
                         <w:contextualSpacing/>
@@ -9775,7 +9795,7 @@
                     <w:p>
                       <w:pPr>
                         <w:pStyle w:val="Contedodamoldura"/>
-                        <w:overflowPunct w:val="false"/>
+                        <w:overflowPunct w:val="true"/>
                         <w:spacing w:lineRule="atLeast" w:line="285" w:before="0" w:after="0"/>
                         <w:ind w:left="567" w:hanging="0"/>
                         <w:contextualSpacing/>
@@ -9795,7 +9815,7 @@
                     <w:p>
                       <w:pPr>
                         <w:pStyle w:val="Contedodamoldura"/>
-                        <w:overflowPunct w:val="false"/>
+                        <w:overflowPunct w:val="true"/>
                         <w:spacing w:lineRule="atLeast" w:line="285" w:before="0" w:after="0"/>
                         <w:ind w:left="567" w:hanging="0"/>
                         <w:contextualSpacing/>
@@ -9808,7 +9828,7 @@
                     <w:p>
                       <w:pPr>
                         <w:pStyle w:val="Contedodamoldura"/>
-                        <w:overflowPunct w:val="false"/>
+                        <w:overflowPunct w:val="true"/>
                         <w:spacing w:lineRule="atLeast" w:line="285" w:before="0" w:after="0"/>
                         <w:ind w:left="567" w:hanging="0"/>
                         <w:contextualSpacing/>
@@ -9918,7 +9938,7 @@
                     <w:p>
                       <w:pPr>
                         <w:pStyle w:val="Contedodamoldura"/>
-                        <w:overflowPunct w:val="false"/>
+                        <w:overflowPunct w:val="true"/>
                         <w:spacing w:lineRule="atLeast" w:line="285" w:before="0" w:after="0"/>
                         <w:ind w:left="567" w:hanging="0"/>
                         <w:contextualSpacing/>
@@ -9931,7 +9951,7 @@
                     <w:p>
                       <w:pPr>
                         <w:pStyle w:val="Contedodamoldura"/>
-                        <w:overflowPunct w:val="false"/>
+                        <w:overflowPunct w:val="true"/>
                         <w:spacing w:lineRule="atLeast" w:line="285" w:before="0" w:after="0"/>
                         <w:ind w:left="567" w:hanging="0"/>
                         <w:contextualSpacing/>
@@ -10041,7 +10061,7 @@
                     <w:p>
                       <w:pPr>
                         <w:pStyle w:val="Contedodamoldura"/>
-                        <w:overflowPunct w:val="false"/>
+                        <w:overflowPunct w:val="true"/>
                         <w:spacing w:lineRule="atLeast" w:line="285" w:before="0" w:after="0"/>
                         <w:ind w:left="567" w:hanging="0"/>
                         <w:contextualSpacing/>
@@ -10171,7 +10191,7 @@
                     <w:p>
                       <w:pPr>
                         <w:pStyle w:val="Contedodamoldura"/>
-                        <w:overflowPunct w:val="false"/>
+                        <w:overflowPunct w:val="true"/>
                         <w:spacing w:lineRule="atLeast" w:line="285" w:before="0" w:after="0"/>
                         <w:ind w:left="567" w:hanging="0"/>
                         <w:contextualSpacing/>
@@ -10184,7 +10204,7 @@
                     <w:p>
                       <w:pPr>
                         <w:pStyle w:val="Contedodamoldura"/>
-                        <w:overflowPunct w:val="false"/>
+                        <w:overflowPunct w:val="true"/>
                         <w:spacing w:lineRule="atLeast" w:line="285" w:before="0" w:after="0"/>
                         <w:ind w:left="567" w:hanging="0"/>
                         <w:contextualSpacing/>
@@ -10314,7 +10334,7 @@
                     <w:p>
                       <w:pPr>
                         <w:pStyle w:val="Contedodamoldura"/>
-                        <w:overflowPunct w:val="false"/>
+                        <w:overflowPunct w:val="true"/>
                         <w:spacing w:lineRule="atLeast" w:line="285" w:before="0" w:after="0"/>
                         <w:ind w:left="567" w:hanging="0"/>
                         <w:contextualSpacing/>
@@ -10404,7 +10424,7 @@
                     <w:p>
                       <w:pPr>
                         <w:pStyle w:val="Contedodamoldura"/>
-                        <w:overflowPunct w:val="false"/>
+                        <w:overflowPunct w:val="true"/>
                         <w:spacing w:lineRule="atLeast" w:line="285" w:before="0" w:after="0"/>
                         <w:ind w:left="567" w:hanging="0"/>
                         <w:contextualSpacing/>
@@ -10494,7 +10514,7 @@
                     <w:p>
                       <w:pPr>
                         <w:pStyle w:val="Contedodamoldura"/>
-                        <w:overflowPunct w:val="false"/>
+                        <w:overflowPunct w:val="true"/>
                         <w:spacing w:lineRule="atLeast" w:line="285" w:before="0" w:after="0"/>
                         <w:ind w:left="567" w:hanging="0"/>
                         <w:contextualSpacing/>
@@ -10584,7 +10604,7 @@
                     <w:p>
                       <w:pPr>
                         <w:pStyle w:val="Contedodamoldura"/>
-                        <w:overflowPunct w:val="false"/>
+                        <w:overflowPunct w:val="true"/>
                         <w:spacing w:lineRule="atLeast" w:line="285" w:before="0" w:after="0"/>
                         <w:ind w:left="567" w:hanging="0"/>
                         <w:contextualSpacing/>
@@ -10674,7 +10694,7 @@
                     <w:p>
                       <w:pPr>
                         <w:pStyle w:val="Contedodamoldura"/>
-                        <w:overflowPunct w:val="false"/>
+                        <w:overflowPunct w:val="true"/>
                         <w:spacing w:lineRule="atLeast" w:line="285" w:before="0" w:after="0"/>
                         <w:ind w:left="567" w:hanging="0"/>
                         <w:contextualSpacing/>
@@ -10764,7 +10784,7 @@
                     <w:p>
                       <w:pPr>
                         <w:pStyle w:val="Contedodamoldura"/>
-                        <w:overflowPunct w:val="false"/>
+                        <w:overflowPunct w:val="true"/>
                         <w:spacing w:lineRule="atLeast" w:line="285" w:before="0" w:after="0"/>
                         <w:ind w:left="567" w:hanging="0"/>
                         <w:contextualSpacing/>
@@ -10854,7 +10874,7 @@
                     <w:p>
                       <w:pPr>
                         <w:pStyle w:val="Contedodamoldura"/>
-                        <w:overflowPunct w:val="false"/>
+                        <w:overflowPunct w:val="true"/>
                         <w:spacing w:lineRule="atLeast" w:line="285" w:before="0" w:after="0"/>
                         <w:ind w:left="567" w:hanging="0"/>
                         <w:contextualSpacing/>
@@ -10944,7 +10964,7 @@
                     <w:p>
                       <w:pPr>
                         <w:pStyle w:val="Contedodamoldura"/>
-                        <w:overflowPunct w:val="false"/>
+                        <w:overflowPunct w:val="true"/>
                         <w:spacing w:lineRule="atLeast" w:line="285" w:before="0" w:after="0"/>
                         <w:ind w:left="567" w:hanging="0"/>
                         <w:contextualSpacing/>
@@ -10957,7 +10977,7 @@
                     <w:p>
                       <w:pPr>
                         <w:pStyle w:val="Contedodamoldura"/>
-                        <w:overflowPunct w:val="false"/>
+                        <w:overflowPunct w:val="true"/>
                         <w:spacing w:lineRule="atLeast" w:line="285" w:before="0" w:after="0"/>
                         <w:ind w:left="567" w:hanging="0"/>
                         <w:contextualSpacing/>
@@ -10987,7 +11007,7 @@
                     <w:p>
                       <w:pPr>
                         <w:pStyle w:val="Contedodamoldura"/>
-                        <w:overflowPunct w:val="false"/>
+                        <w:overflowPunct w:val="true"/>
                         <w:spacing w:lineRule="atLeast" w:line="285" w:before="0" w:after="0"/>
                         <w:ind w:left="567" w:hanging="0"/>
                         <w:contextualSpacing/>
@@ -11509,7 +11529,7 @@
                 <wp:positionV relativeFrom="paragraph">
                   <wp:posOffset>126365</wp:posOffset>
                 </wp:positionV>
-                <wp:extent cx="5095875" cy="1240790"/>
+                <wp:extent cx="5096510" cy="1240790"/>
                 <wp:effectExtent l="0" t="0" r="0" b="0"/>
                 <wp:wrapNone/>
                 <wp:docPr id="10" name="Forma1"/>
@@ -11520,7 +11540,7 @@
                       <wps:spPr>
                         <a:xfrm>
                           <a:off x="0" y="0"/>
-                          <a:ext cx="5095080" cy="1240200"/>
+                          <a:ext cx="5095800" cy="1240200"/>
                         </a:xfrm>
                         <a:prstGeom prst="rect">
                           <a:avLst/>
@@ -11543,7 +11563,7 @@
                           <w:p>
                             <w:pPr>
                               <w:pStyle w:val="Contedodamoldura"/>
-                              <w:overflowPunct w:val="false"/>
+                              <w:overflowPunct w:val="true"/>
                               <w:spacing w:lineRule="auto" w:line="240" w:before="0" w:after="0"/>
                               <w:ind w:left="567" w:hanging="0"/>
                               <w:contextualSpacing/>
@@ -11573,7 +11593,7 @@
                           <w:p>
                             <w:pPr>
                               <w:pStyle w:val="Contedodamoldura"/>
-                              <w:overflowPunct w:val="false"/>
+                              <w:overflowPunct w:val="true"/>
                               <w:spacing w:lineRule="atLeast" w:line="285" w:before="0" w:after="0"/>
                               <w:ind w:left="567" w:hanging="0"/>
                               <w:contextualSpacing/>
@@ -11683,7 +11703,7 @@
                           <w:p>
                             <w:pPr>
                               <w:pStyle w:val="Contedodamoldura"/>
-                              <w:overflowPunct w:val="false"/>
+                              <w:overflowPunct w:val="true"/>
                               <w:spacing w:lineRule="atLeast" w:line="285" w:before="0" w:after="0"/>
                               <w:ind w:left="567" w:hanging="0"/>
                               <w:contextualSpacing/>
@@ -11793,7 +11813,7 @@
                           <w:p>
                             <w:pPr>
                               <w:pStyle w:val="Contedodamoldura"/>
-                              <w:overflowPunct w:val="false"/>
+                              <w:overflowPunct w:val="true"/>
                               <w:spacing w:lineRule="atLeast" w:line="285" w:before="0" w:after="0"/>
                               <w:ind w:left="567" w:hanging="0"/>
                               <w:contextualSpacing/>
@@ -11853,7 +11873,7 @@
                           <w:p>
                             <w:pPr>
                               <w:pStyle w:val="Contedodamoldura"/>
-                              <w:overflowPunct w:val="false"/>
+                              <w:overflowPunct w:val="true"/>
                               <w:spacing w:lineRule="atLeast" w:line="285" w:before="0" w:after="0"/>
                               <w:ind w:left="567" w:hanging="0"/>
                               <w:contextualSpacing/>
@@ -11933,7 +11953,7 @@
                           <w:p>
                             <w:pPr>
                               <w:pStyle w:val="Contedodamoldura"/>
-                              <w:overflowPunct w:val="false"/>
+                              <w:overflowPunct w:val="true"/>
                               <w:spacing w:lineRule="atLeast" w:line="285" w:before="0" w:after="0"/>
                               <w:ind w:left="567" w:hanging="0"/>
                               <w:contextualSpacing/>
@@ -12053,7 +12073,7 @@
                           <w:p>
                             <w:pPr>
                               <w:pStyle w:val="Contedodamoldura"/>
-                              <w:overflowPunct w:val="false"/>
+                              <w:overflowPunct w:val="true"/>
                               <w:spacing w:lineRule="atLeast" w:line="285" w:before="0" w:after="0"/>
                               <w:ind w:left="567" w:hanging="0"/>
                               <w:contextualSpacing/>
@@ -12083,7 +12103,7 @@
           </mc:Choice>
           <mc:Fallback>
             <w:pict>
-              <v:rect id="shape_0" ID="Forma1" fillcolor="black" stroked="f" style="position:absolute;margin-left:29.85pt;margin-top:9.95pt;width:401.15pt;height:97.6pt">
+              <v:rect id="shape_0" ID="Forma1" fillcolor="black" stroked="f" style="position:absolute;margin-left:29.85pt;margin-top:9.95pt;width:401.2pt;height:97.6pt">
                 <w10:wrap type="square"/>
                 <v:fill o:detectmouseclick="t" type="solid" color2="white"/>
                 <v:stroke color="#3465a4" joinstyle="round" endcap="flat"/>
@@ -12092,7 +12112,7 @@
                     <w:p>
                       <w:pPr>
                         <w:pStyle w:val="Contedodamoldura"/>
-                        <w:overflowPunct w:val="false"/>
+                        <w:overflowPunct w:val="true"/>
                         <w:spacing w:lineRule="auto" w:line="240" w:before="0" w:after="0"/>
                         <w:ind w:left="567" w:hanging="0"/>
                         <w:contextualSpacing/>
@@ -12122,7 +12142,7 @@
                     <w:p>
                       <w:pPr>
                         <w:pStyle w:val="Contedodamoldura"/>
-                        <w:overflowPunct w:val="false"/>
+                        <w:overflowPunct w:val="true"/>
                         <w:spacing w:lineRule="atLeast" w:line="285" w:before="0" w:after="0"/>
                         <w:ind w:left="567" w:hanging="0"/>
                         <w:contextualSpacing/>
@@ -12232,7 +12252,7 @@
                     <w:p>
                       <w:pPr>
                         <w:pStyle w:val="Contedodamoldura"/>
-                        <w:overflowPunct w:val="false"/>
+                        <w:overflowPunct w:val="true"/>
                         <w:spacing w:lineRule="atLeast" w:line="285" w:before="0" w:after="0"/>
                         <w:ind w:left="567" w:hanging="0"/>
                         <w:contextualSpacing/>
@@ -12342,7 +12362,7 @@
                     <w:p>
                       <w:pPr>
                         <w:pStyle w:val="Contedodamoldura"/>
-                        <w:overflowPunct w:val="false"/>
+                        <w:overflowPunct w:val="true"/>
                         <w:spacing w:lineRule="atLeast" w:line="285" w:before="0" w:after="0"/>
                         <w:ind w:left="567" w:hanging="0"/>
                         <w:contextualSpacing/>
@@ -12402,7 +12422,7 @@
                     <w:p>
                       <w:pPr>
                         <w:pStyle w:val="Contedodamoldura"/>
-                        <w:overflowPunct w:val="false"/>
+                        <w:overflowPunct w:val="true"/>
                         <w:spacing w:lineRule="atLeast" w:line="285" w:before="0" w:after="0"/>
                         <w:ind w:left="567" w:hanging="0"/>
                         <w:contextualSpacing/>
@@ -12482,7 +12502,7 @@
                     <w:p>
                       <w:pPr>
                         <w:pStyle w:val="Contedodamoldura"/>
-                        <w:overflowPunct w:val="false"/>
+                        <w:overflowPunct w:val="true"/>
                         <w:spacing w:lineRule="atLeast" w:line="285" w:before="0" w:after="0"/>
                         <w:ind w:left="567" w:hanging="0"/>
                         <w:contextualSpacing/>
@@ -12602,7 +12622,7 @@
                     <w:p>
                       <w:pPr>
                         <w:pStyle w:val="Contedodamoldura"/>
-                        <w:overflowPunct w:val="false"/>
+                        <w:overflowPunct w:val="true"/>
                         <w:spacing w:lineRule="atLeast" w:line="285" w:before="0" w:after="0"/>
                         <w:ind w:left="567" w:hanging="0"/>
                         <w:contextualSpacing/>
@@ -12807,7 +12827,7 @@
                 <wp:positionV relativeFrom="paragraph">
                   <wp:posOffset>126365</wp:posOffset>
                 </wp:positionV>
-                <wp:extent cx="5095875" cy="2869565"/>
+                <wp:extent cx="5096510" cy="2869565"/>
                 <wp:effectExtent l="0" t="0" r="0" b="0"/>
                 <wp:wrapNone/>
                 <wp:docPr id="12" name="Forma1"/>
@@ -12818,7 +12838,7 @@
                       <wps:spPr>
                         <a:xfrm>
                           <a:off x="0" y="0"/>
-                          <a:ext cx="5095080" cy="2868840"/>
+                          <a:ext cx="5095800" cy="2868840"/>
                         </a:xfrm>
                         <a:prstGeom prst="rect">
                           <a:avLst/>
@@ -12841,7 +12861,7 @@
                           <w:p>
                             <w:pPr>
                               <w:pStyle w:val="Contedodamoldura"/>
-                              <w:overflowPunct w:val="false"/>
+                              <w:overflowPunct w:val="true"/>
                               <w:spacing w:lineRule="auto" w:line="240" w:before="0" w:after="0"/>
                               <w:ind w:left="0" w:right="0" w:hanging="0"/>
                               <w:contextualSpacing/>
@@ -12871,7 +12891,7 @@
                           <w:p>
                             <w:pPr>
                               <w:pStyle w:val="Contedodamoldura"/>
-                              <w:overflowPunct w:val="false"/>
+                              <w:overflowPunct w:val="true"/>
                               <w:spacing w:lineRule="atLeast" w:line="285" w:before="0" w:after="0"/>
                               <w:ind w:left="567" w:hanging="0"/>
                               <w:contextualSpacing/>
@@ -12941,7 +12961,7 @@
                           <w:p>
                             <w:pPr>
                               <w:pStyle w:val="Contedodamoldura"/>
-                              <w:overflowPunct w:val="false"/>
+                              <w:overflowPunct w:val="true"/>
                               <w:spacing w:lineRule="atLeast" w:line="285" w:before="0" w:after="0"/>
                               <w:ind w:left="567" w:hanging="0"/>
                               <w:contextualSpacing/>
@@ -12954,7 +12974,7 @@
                           <w:p>
                             <w:pPr>
                               <w:pStyle w:val="Contedodamoldura"/>
-                              <w:overflowPunct w:val="false"/>
+                              <w:overflowPunct w:val="true"/>
                               <w:spacing w:lineRule="atLeast" w:line="285" w:before="0" w:after="0"/>
                               <w:ind w:left="567" w:hanging="0"/>
                               <w:contextualSpacing/>
@@ -13044,7 +13064,7 @@
                           <w:p>
                             <w:pPr>
                               <w:pStyle w:val="Contedodamoldura"/>
-                              <w:overflowPunct w:val="false"/>
+                              <w:overflowPunct w:val="true"/>
                               <w:spacing w:lineRule="atLeast" w:line="285" w:before="0" w:after="0"/>
                               <w:ind w:left="567" w:hanging="0"/>
                               <w:contextualSpacing/>
@@ -13144,7 +13164,7 @@
                           <w:p>
                             <w:pPr>
                               <w:pStyle w:val="Contedodamoldura"/>
-                              <w:overflowPunct w:val="false"/>
+                              <w:overflowPunct w:val="true"/>
                               <w:spacing w:lineRule="atLeast" w:line="285" w:before="0" w:after="0"/>
                               <w:ind w:left="567" w:hanging="0"/>
                               <w:contextualSpacing/>
@@ -13344,7 +13364,7 @@
                           <w:p>
                             <w:pPr>
                               <w:pStyle w:val="Contedodamoldura"/>
-                              <w:overflowPunct w:val="false"/>
+                              <w:overflowPunct w:val="true"/>
                               <w:spacing w:lineRule="atLeast" w:line="285" w:before="0" w:after="0"/>
                               <w:ind w:left="567" w:hanging="0"/>
                               <w:contextualSpacing/>
@@ -13444,7 +13464,7 @@
                           <w:p>
                             <w:pPr>
                               <w:pStyle w:val="Contedodamoldura"/>
-                              <w:overflowPunct w:val="false"/>
+                              <w:overflowPunct w:val="true"/>
                               <w:spacing w:lineRule="atLeast" w:line="285" w:before="0" w:after="0"/>
                               <w:ind w:left="567" w:hanging="0"/>
                               <w:contextualSpacing/>
@@ -13464,7 +13484,7 @@
                           <w:p>
                             <w:pPr>
                               <w:pStyle w:val="Contedodamoldura"/>
-                              <w:overflowPunct w:val="false"/>
+                              <w:overflowPunct w:val="true"/>
                               <w:spacing w:lineRule="atLeast" w:line="285" w:before="0" w:after="0"/>
                               <w:ind w:left="567" w:hanging="0"/>
                               <w:contextualSpacing/>
@@ -13477,7 +13497,7 @@
                           <w:p>
                             <w:pPr>
                               <w:pStyle w:val="Contedodamoldura"/>
-                              <w:overflowPunct w:val="false"/>
+                              <w:overflowPunct w:val="true"/>
                               <w:spacing w:lineRule="atLeast" w:line="285" w:before="0" w:after="0"/>
                               <w:ind w:left="567" w:hanging="0"/>
                               <w:contextualSpacing/>
@@ -13507,7 +13527,7 @@
                           <w:p>
                             <w:pPr>
                               <w:pStyle w:val="Contedodamoldura"/>
-                              <w:overflowPunct w:val="false"/>
+                              <w:overflowPunct w:val="true"/>
                               <w:spacing w:lineRule="atLeast" w:line="285" w:before="0" w:after="0"/>
                               <w:ind w:left="567" w:hanging="0"/>
                               <w:contextualSpacing/>
@@ -13577,7 +13597,7 @@
                           <w:p>
                             <w:pPr>
                               <w:pStyle w:val="Contedodamoldura"/>
-                              <w:overflowPunct w:val="false"/>
+                              <w:overflowPunct w:val="true"/>
                               <w:spacing w:lineRule="atLeast" w:line="285" w:before="0" w:after="0"/>
                               <w:ind w:left="567" w:hanging="0"/>
                               <w:contextualSpacing/>
@@ -13590,7 +13610,7 @@
                           <w:p>
                             <w:pPr>
                               <w:pStyle w:val="Contedodamoldura"/>
-                              <w:overflowPunct w:val="false"/>
+                              <w:overflowPunct w:val="true"/>
                               <w:spacing w:lineRule="atLeast" w:line="285" w:before="0" w:after="0"/>
                               <w:ind w:left="567" w:hanging="0"/>
                               <w:contextualSpacing/>
@@ -13740,7 +13760,7 @@
                           <w:p>
                             <w:pPr>
                               <w:pStyle w:val="Contedodamoldura"/>
-                              <w:overflowPunct w:val="false"/>
+                              <w:overflowPunct w:val="true"/>
                               <w:spacing w:lineRule="atLeast" w:line="285" w:before="0" w:after="0"/>
                               <w:ind w:left="567" w:hanging="0"/>
                               <w:contextualSpacing/>
@@ -13770,7 +13790,7 @@
           </mc:Choice>
           <mc:Fallback>
             <w:pict>
-              <v:rect id="shape_0" ID="Forma1" fillcolor="black" stroked="f" style="position:absolute;margin-left:29.85pt;margin-top:9.95pt;width:401.15pt;height:225.85pt">
+              <v:rect id="shape_0" ID="Forma1" fillcolor="black" stroked="f" style="position:absolute;margin-left:29.85pt;margin-top:9.95pt;width:401.2pt;height:225.85pt">
                 <w10:wrap type="square"/>
                 <v:fill o:detectmouseclick="t" type="solid" color2="white"/>
                 <v:stroke color="#3465a4" joinstyle="round" endcap="flat"/>
@@ -13779,7 +13799,7 @@
                     <w:p>
                       <w:pPr>
                         <w:pStyle w:val="Contedodamoldura"/>
-                        <w:overflowPunct w:val="false"/>
+                        <w:overflowPunct w:val="true"/>
                         <w:spacing w:lineRule="auto" w:line="240" w:before="0" w:after="0"/>
                         <w:ind w:left="0" w:right="0" w:hanging="0"/>
                         <w:contextualSpacing/>
@@ -13809,7 +13829,7 @@
                     <w:p>
                       <w:pPr>
                         <w:pStyle w:val="Contedodamoldura"/>
-                        <w:overflowPunct w:val="false"/>
+                        <w:overflowPunct w:val="true"/>
                         <w:spacing w:lineRule="atLeast" w:line="285" w:before="0" w:after="0"/>
                         <w:ind w:left="567" w:hanging="0"/>
                         <w:contextualSpacing/>
@@ -13879,7 +13899,7 @@
                     <w:p>
                       <w:pPr>
                         <w:pStyle w:val="Contedodamoldura"/>
-                        <w:overflowPunct w:val="false"/>
+                        <w:overflowPunct w:val="true"/>
                         <w:spacing w:lineRule="atLeast" w:line="285" w:before="0" w:after="0"/>
                         <w:ind w:left="567" w:hanging="0"/>
                         <w:contextualSpacing/>
@@ -13892,7 +13912,7 @@
                     <w:p>
                       <w:pPr>
                         <w:pStyle w:val="Contedodamoldura"/>
-                        <w:overflowPunct w:val="false"/>
+                        <w:overflowPunct w:val="true"/>
                         <w:spacing w:lineRule="atLeast" w:line="285" w:before="0" w:after="0"/>
                         <w:ind w:left="567" w:hanging="0"/>
                         <w:contextualSpacing/>
@@ -13982,7 +14002,7 @@
                     <w:p>
                       <w:pPr>
                         <w:pStyle w:val="Contedodamoldura"/>
-                        <w:overflowPunct w:val="false"/>
+                        <w:overflowPunct w:val="true"/>
                         <w:spacing w:lineRule="atLeast" w:line="285" w:before="0" w:after="0"/>
                         <w:ind w:left="567" w:hanging="0"/>
                         <w:contextualSpacing/>
@@ -14082,7 +14102,7 @@
                     <w:p>
                       <w:pPr>
                         <w:pStyle w:val="Contedodamoldura"/>
-                        <w:overflowPunct w:val="false"/>
+                        <w:overflowPunct w:val="true"/>
                         <w:spacing w:lineRule="atLeast" w:line="285" w:before="0" w:after="0"/>
                         <w:ind w:left="567" w:hanging="0"/>
                         <w:contextualSpacing/>
@@ -14282,7 +14302,7 @@
                     <w:p>
                       <w:pPr>
                         <w:pStyle w:val="Contedodamoldura"/>
-                        <w:overflowPunct w:val="false"/>
+                        <w:overflowPunct w:val="true"/>
                         <w:spacing w:lineRule="atLeast" w:line="285" w:before="0" w:after="0"/>
                         <w:ind w:left="567" w:hanging="0"/>
                         <w:contextualSpacing/>
@@ -14382,7 +14402,7 @@
                     <w:p>
                       <w:pPr>
                         <w:pStyle w:val="Contedodamoldura"/>
-                        <w:overflowPunct w:val="false"/>
+                        <w:overflowPunct w:val="true"/>
                         <w:spacing w:lineRule="atLeast" w:line="285" w:before="0" w:after="0"/>
                         <w:ind w:left="567" w:hanging="0"/>
                         <w:contextualSpacing/>
@@ -14402,7 +14422,7 @@
                     <w:p>
                       <w:pPr>
                         <w:pStyle w:val="Contedodamoldura"/>
-                        <w:overflowPunct w:val="false"/>
+                        <w:overflowPunct w:val="true"/>
                         <w:spacing w:lineRule="atLeast" w:line="285" w:before="0" w:after="0"/>
                         <w:ind w:left="567" w:hanging="0"/>
                         <w:contextualSpacing/>
@@ -14415,7 +14435,7 @@
                     <w:p>
                       <w:pPr>
                         <w:pStyle w:val="Contedodamoldura"/>
-                        <w:overflowPunct w:val="false"/>
+                        <w:overflowPunct w:val="true"/>
                         <w:spacing w:lineRule="atLeast" w:line="285" w:before="0" w:after="0"/>
                         <w:ind w:left="567" w:hanging="0"/>
                         <w:contextualSpacing/>
@@ -14445,7 +14465,7 @@
                     <w:p>
                       <w:pPr>
                         <w:pStyle w:val="Contedodamoldura"/>
-                        <w:overflowPunct w:val="false"/>
+                        <w:overflowPunct w:val="true"/>
                         <w:spacing w:lineRule="atLeast" w:line="285" w:before="0" w:after="0"/>
                         <w:ind w:left="567" w:hanging="0"/>
                         <w:contextualSpacing/>
@@ -14515,7 +14535,7 @@
                     <w:p>
                       <w:pPr>
                         <w:pStyle w:val="Contedodamoldura"/>
-                        <w:overflowPunct w:val="false"/>
+                        <w:overflowPunct w:val="true"/>
                         <w:spacing w:lineRule="atLeast" w:line="285" w:before="0" w:after="0"/>
                         <w:ind w:left="567" w:hanging="0"/>
                         <w:contextualSpacing/>
@@ -14528,7 +14548,7 @@
                     <w:p>
                       <w:pPr>
                         <w:pStyle w:val="Contedodamoldura"/>
-                        <w:overflowPunct w:val="false"/>
+                        <w:overflowPunct w:val="true"/>
                         <w:spacing w:lineRule="atLeast" w:line="285" w:before="0" w:after="0"/>
                         <w:ind w:left="567" w:hanging="0"/>
                         <w:contextualSpacing/>
@@ -14678,7 +14698,7 @@
                     <w:p>
                       <w:pPr>
                         <w:pStyle w:val="Contedodamoldura"/>
-                        <w:overflowPunct w:val="false"/>
+                        <w:overflowPunct w:val="true"/>
                         <w:spacing w:lineRule="atLeast" w:line="285" w:before="0" w:after="0"/>
                         <w:ind w:left="567" w:hanging="0"/>
                         <w:contextualSpacing/>
@@ -15174,7 +15194,7 @@
                 <wp:positionV relativeFrom="paragraph">
                   <wp:posOffset>126365</wp:posOffset>
                 </wp:positionV>
-                <wp:extent cx="5570855" cy="1937385"/>
+                <wp:extent cx="5571490" cy="1937385"/>
                 <wp:effectExtent l="0" t="0" r="0" b="0"/>
                 <wp:wrapNone/>
                 <wp:docPr id="14" name="Forma1"/>
@@ -15185,7 +15205,7 @@
                       <wps:spPr>
                         <a:xfrm>
                           <a:off x="0" y="0"/>
-                          <a:ext cx="5570280" cy="1936800"/>
+                          <a:ext cx="5571000" cy="1936800"/>
                         </a:xfrm>
                         <a:prstGeom prst="rect">
                           <a:avLst/>
@@ -15208,7 +15228,7 @@
                           <w:p>
                             <w:pPr>
                               <w:pStyle w:val="Contedodamoldura"/>
-                              <w:overflowPunct w:val="false"/>
+                              <w:overflowPunct w:val="true"/>
                               <w:spacing w:lineRule="auto" w:line="240" w:before="0" w:after="0"/>
                               <w:ind w:left="567" w:hanging="0"/>
                               <w:contextualSpacing/>
@@ -15221,7 +15241,7 @@
                           <w:p>
                             <w:pPr>
                               <w:pStyle w:val="Contedodamoldura"/>
-                              <w:overflowPunct w:val="false"/>
+                              <w:overflowPunct w:val="true"/>
                               <w:spacing w:lineRule="auto" w:line="240" w:before="0" w:after="0"/>
                               <w:ind w:left="567" w:hanging="0"/>
                               <w:contextualSpacing/>
@@ -15251,7 +15271,7 @@
                           <w:p>
                             <w:pPr>
                               <w:pStyle w:val="Contedodamoldura"/>
-                              <w:overflowPunct w:val="false"/>
+                              <w:overflowPunct w:val="true"/>
                               <w:spacing w:lineRule="atLeast" w:line="285" w:before="0" w:after="0"/>
                               <w:ind w:left="567" w:hanging="0"/>
                               <w:contextualSpacing/>
@@ -15321,7 +15341,7 @@
                           <w:p>
                             <w:pPr>
                               <w:pStyle w:val="Contedodamoldura"/>
-                              <w:overflowPunct w:val="false"/>
+                              <w:overflowPunct w:val="true"/>
                               <w:spacing w:lineRule="atLeast" w:line="285" w:before="0" w:after="0"/>
                               <w:ind w:left="567" w:hanging="0"/>
                               <w:contextualSpacing/>
@@ -15411,7 +15431,7 @@
                           <w:p>
                             <w:pPr>
                               <w:pStyle w:val="Contedodamoldura"/>
-                              <w:overflowPunct w:val="false"/>
+                              <w:overflowPunct w:val="true"/>
                               <w:spacing w:lineRule="atLeast" w:line="285" w:before="0" w:after="0"/>
                               <w:ind w:left="567" w:hanging="0"/>
                               <w:contextualSpacing/>
@@ -15581,7 +15601,7 @@
                           <w:p>
                             <w:pPr>
                               <w:pStyle w:val="Contedodamoldura"/>
-                              <w:overflowPunct w:val="false"/>
+                              <w:overflowPunct w:val="true"/>
                               <w:spacing w:lineRule="atLeast" w:line="285" w:before="0" w:after="0"/>
                               <w:ind w:left="567" w:hanging="0"/>
                               <w:contextualSpacing/>
@@ -15711,7 +15731,7 @@
                           <w:p>
                             <w:pPr>
                               <w:pStyle w:val="Contedodamoldura"/>
-                              <w:overflowPunct w:val="false"/>
+                              <w:overflowPunct w:val="true"/>
                               <w:spacing w:lineRule="atLeast" w:line="285" w:before="0" w:after="0"/>
                               <w:ind w:left="567" w:hanging="0"/>
                               <w:contextualSpacing/>
@@ -15861,7 +15881,7 @@
                           <w:p>
                             <w:pPr>
                               <w:pStyle w:val="Contedodamoldura"/>
-                              <w:overflowPunct w:val="false"/>
+                              <w:overflowPunct w:val="true"/>
                               <w:spacing w:lineRule="atLeast" w:line="285" w:before="0" w:after="0"/>
                               <w:ind w:left="567" w:hanging="0"/>
                               <w:contextualSpacing/>
@@ -15991,7 +16011,7 @@
                           <w:p>
                             <w:pPr>
                               <w:pStyle w:val="Contedodamoldura"/>
-                              <w:overflowPunct w:val="false"/>
+                              <w:overflowPunct w:val="true"/>
                               <w:spacing w:lineRule="atLeast" w:line="285" w:before="0" w:after="0"/>
                               <w:ind w:left="567" w:hanging="0"/>
                               <w:contextualSpacing/>
@@ -16161,7 +16181,7 @@
                           <w:p>
                             <w:pPr>
                               <w:pStyle w:val="Contedodamoldura"/>
-                              <w:overflowPunct w:val="false"/>
+                              <w:overflowPunct w:val="true"/>
                               <w:spacing w:lineRule="atLeast" w:line="285" w:before="0" w:after="0"/>
                               <w:ind w:left="567" w:hanging="0"/>
                               <w:contextualSpacing/>
@@ -16231,7 +16251,7 @@
                           <w:p>
                             <w:pPr>
                               <w:pStyle w:val="Contedodamoldura"/>
-                              <w:overflowPunct w:val="false"/>
+                              <w:overflowPunct w:val="true"/>
                               <w:spacing w:lineRule="atLeast" w:line="285" w:before="0" w:after="0"/>
                               <w:ind w:left="567" w:hanging="0"/>
                               <w:contextualSpacing/>
@@ -16261,7 +16281,7 @@
           </mc:Choice>
           <mc:Fallback>
             <w:pict>
-              <v:rect id="shape_0" ID="Forma1" fillcolor="black" stroked="f" style="position:absolute;margin-left:29.85pt;margin-top:9.95pt;width:438.55pt;height:152.45pt">
+              <v:rect id="shape_0" ID="Forma1" fillcolor="black" stroked="f" style="position:absolute;margin-left:29.85pt;margin-top:9.95pt;width:438.6pt;height:152.45pt">
                 <w10:wrap type="square"/>
                 <v:fill o:detectmouseclick="t" type="solid" color2="white"/>
                 <v:stroke color="#3465a4" joinstyle="round" endcap="flat"/>
@@ -16270,7 +16290,7 @@
                     <w:p>
                       <w:pPr>
                         <w:pStyle w:val="Contedodamoldura"/>
-                        <w:overflowPunct w:val="false"/>
+                        <w:overflowPunct w:val="true"/>
                         <w:spacing w:lineRule="auto" w:line="240" w:before="0" w:after="0"/>
                         <w:ind w:left="567" w:hanging="0"/>
                         <w:contextualSpacing/>
@@ -16283,7 +16303,7 @@
                     <w:p>
                       <w:pPr>
                         <w:pStyle w:val="Contedodamoldura"/>
-                        <w:overflowPunct w:val="false"/>
+                        <w:overflowPunct w:val="true"/>
                         <w:spacing w:lineRule="auto" w:line="240" w:before="0" w:after="0"/>
                         <w:ind w:left="567" w:hanging="0"/>
                         <w:contextualSpacing/>
@@ -16313,7 +16333,7 @@
                     <w:p>
                       <w:pPr>
                         <w:pStyle w:val="Contedodamoldura"/>
-                        <w:overflowPunct w:val="false"/>
+                        <w:overflowPunct w:val="true"/>
                         <w:spacing w:lineRule="atLeast" w:line="285" w:before="0" w:after="0"/>
                         <w:ind w:left="567" w:hanging="0"/>
                         <w:contextualSpacing/>
@@ -16383,7 +16403,7 @@
                     <w:p>
                       <w:pPr>
                         <w:pStyle w:val="Contedodamoldura"/>
-                        <w:overflowPunct w:val="false"/>
+                        <w:overflowPunct w:val="true"/>
                         <w:spacing w:lineRule="atLeast" w:line="285" w:before="0" w:after="0"/>
                         <w:ind w:left="567" w:hanging="0"/>
                         <w:contextualSpacing/>
@@ -16473,7 +16493,7 @@
                     <w:p>
                       <w:pPr>
                         <w:pStyle w:val="Contedodamoldura"/>
-                        <w:overflowPunct w:val="false"/>
+                        <w:overflowPunct w:val="true"/>
                         <w:spacing w:lineRule="atLeast" w:line="285" w:before="0" w:after="0"/>
                         <w:ind w:left="567" w:hanging="0"/>
                         <w:contextualSpacing/>
@@ -16643,7 +16663,7 @@
                     <w:p>
                       <w:pPr>
                         <w:pStyle w:val="Contedodamoldura"/>
-                        <w:overflowPunct w:val="false"/>
+                        <w:overflowPunct w:val="true"/>
                         <w:spacing w:lineRule="atLeast" w:line="285" w:before="0" w:after="0"/>
                         <w:ind w:left="567" w:hanging="0"/>
                         <w:contextualSpacing/>
@@ -16773,7 +16793,7 @@
                     <w:p>
                       <w:pPr>
                         <w:pStyle w:val="Contedodamoldura"/>
-                        <w:overflowPunct w:val="false"/>
+                        <w:overflowPunct w:val="true"/>
                         <w:spacing w:lineRule="atLeast" w:line="285" w:before="0" w:after="0"/>
                         <w:ind w:left="567" w:hanging="0"/>
                         <w:contextualSpacing/>
@@ -16923,7 +16943,7 @@
                     <w:p>
                       <w:pPr>
                         <w:pStyle w:val="Contedodamoldura"/>
-                        <w:overflowPunct w:val="false"/>
+                        <w:overflowPunct w:val="true"/>
                         <w:spacing w:lineRule="atLeast" w:line="285" w:before="0" w:after="0"/>
                         <w:ind w:left="567" w:hanging="0"/>
                         <w:contextualSpacing/>
@@ -17053,7 +17073,7 @@
                     <w:p>
                       <w:pPr>
                         <w:pStyle w:val="Contedodamoldura"/>
-                        <w:overflowPunct w:val="false"/>
+                        <w:overflowPunct w:val="true"/>
                         <w:spacing w:lineRule="atLeast" w:line="285" w:before="0" w:after="0"/>
                         <w:ind w:left="567" w:hanging="0"/>
                         <w:contextualSpacing/>
@@ -17223,7 +17243,7 @@
                     <w:p>
                       <w:pPr>
                         <w:pStyle w:val="Contedodamoldura"/>
-                        <w:overflowPunct w:val="false"/>
+                        <w:overflowPunct w:val="true"/>
                         <w:spacing w:lineRule="atLeast" w:line="285" w:before="0" w:after="0"/>
                         <w:ind w:left="567" w:hanging="0"/>
                         <w:contextualSpacing/>
@@ -17293,7 +17313,7 @@
                     <w:p>
                       <w:pPr>
                         <w:pStyle w:val="Contedodamoldura"/>
-                        <w:overflowPunct w:val="false"/>
+                        <w:overflowPunct w:val="true"/>
                         <w:spacing w:lineRule="atLeast" w:line="285" w:before="0" w:after="0"/>
                         <w:ind w:left="567" w:hanging="0"/>
                         <w:contextualSpacing/>
@@ -17591,7 +17611,9 @@
         </w:rPr>
       </w:pPr>
       <w:r>
-        <w:rPr/>
+        <w:rPr>
+          <w:lang w:val="en-US"/>
+        </w:rPr>
       </w:r>
     </w:p>
     <w:p>
@@ -17603,13 +17625,7 @@
         <w:rPr>
           <w:lang w:val="en-US"/>
         </w:rPr>
-        <w:t>$</w:t>
-      </w:r>
-      <w:r>
-        <w:rPr>
-          <w:lang w:val="en-US"/>
-        </w:rPr>
-        <w:t>mvn clean jacoco:prepare-agent install jacoco:report</w:t>
+        <w:t>$mvn clean jacoco:prepare-agent install jacoco:report</w:t>
       </w:r>
     </w:p>
     <w:p>
@@ -17662,7 +17678,7 @@
                     </pic:cNvPicPr>
                   </pic:nvPicPr>
                   <pic:blipFill>
-                    <a:blip r:embed="rId4"/>
+                    <a:blip r:embed="rId5"/>
                     <a:stretch>
                       <a:fillRect/>
                     </a:stretch>
@@ -17865,7 +17881,7 @@
                     </pic:cNvPicPr>
                   </pic:nvPicPr>
                   <pic:blipFill>
-                    <a:blip r:embed="rId5"/>
+                    <a:blip r:embed="rId6"/>
                     <a:stretch>
                       <a:fillRect/>
                     </a:stretch>
@@ -17998,7 +18014,8 @@
         </w:rPr>
         <w:t xml:space="preserve">Git repository: </w:t>
       </w:r>
-      <w:hyperlink r:id="rId6">
+      <w:hyperlink r:id="rId7">
+        <w:bookmarkStart w:id="16" w:name="__DdeLink__897_2228111203"/>
         <w:r>
           <w:rPr>
             <w:rStyle w:val="LigaodeInternet"/>
@@ -18007,6 +18024,7 @@
           <w:t>https://github.com/joaonpsilva/TQS_AirQuality</w:t>
         </w:r>
       </w:hyperlink>
+      <w:bookmarkEnd w:id="16"/>
     </w:p>
     <w:p>
       <w:pPr>
@@ -18023,7 +18041,7 @@
         </w:rPr>
         <w:t xml:space="preserve">Video demo </w:t>
       </w:r>
-      <w:hyperlink r:id="rId7">
+      <w:hyperlink r:id="rId8">
         <w:r>
           <w:rPr>
             <w:rStyle w:val="LigaodeInternet"/>
@@ -18084,7 +18102,7 @@
         <w:pStyle w:val="Normal"/>
         <w:rPr/>
       </w:pPr>
-      <w:hyperlink r:id="rId8">
+      <w:hyperlink r:id="rId9">
         <w:r>
           <w:rPr>
             <w:rStyle w:val="LigaodeInternet"/>
@@ -18099,7 +18117,7 @@
         <w:pStyle w:val="Normal"/>
         <w:rPr/>
       </w:pPr>
-      <w:hyperlink r:id="rId9">
+      <w:hyperlink r:id="rId10">
         <w:r>
           <w:rPr>
             <w:rStyle w:val="LigaodeInternet"/>
@@ -18109,10 +18127,10 @@
       </w:hyperlink>
     </w:p>
     <w:sectPr>
-      <w:headerReference w:type="even" r:id="rId10"/>
-      <w:headerReference w:type="default" r:id="rId11"/>
-      <w:footerReference w:type="even" r:id="rId12"/>
-      <w:footerReference w:type="default" r:id="rId13"/>
+      <w:headerReference w:type="even" r:id="rId11"/>
+      <w:headerReference w:type="default" r:id="rId12"/>
+      <w:footerReference w:type="even" r:id="rId13"/>
+      <w:footerReference w:type="default" r:id="rId14"/>
       <w:type w:val="nextPage"/>
       <w:pgSz w:w="11906" w:h="16838"/>
       <w:pgMar w:left="1247" w:right="1021" w:header="680" w:top="1134" w:footer="680" w:bottom="1134" w:gutter="0"/>
@@ -18282,7 +18300,7 @@
       <w:tblInd w:w="-5" w:type="dxa"/>
       <w:tblCellMar>
         <w:top w:w="0" w:type="dxa"/>
-        <w:left w:w="118" w:type="dxa"/>
+        <w:left w:w="123" w:type="dxa"/>
         <w:bottom w:w="0" w:type="dxa"/>
         <w:right w:w="108" w:type="dxa"/>
       </w:tblCellMar>
@@ -20713,6 +20731,81 @@
       <w:lang w:val="en-US"/>
     </w:rPr>
   </w:style>
+  <w:style w:type="character" w:styleId="ListLabel134">
+    <w:name w:val="ListLabel 134"/>
+    <w:qFormat/>
+    <w:rPr>
+      <w:rFonts w:cs="Symbol"/>
+    </w:rPr>
+  </w:style>
+  <w:style w:type="character" w:styleId="ListLabel135">
+    <w:name w:val="ListLabel 135"/>
+    <w:qFormat/>
+    <w:rPr>
+      <w:rFonts w:cs="Courier New"/>
+    </w:rPr>
+  </w:style>
+  <w:style w:type="character" w:styleId="ListLabel136">
+    <w:name w:val="ListLabel 136"/>
+    <w:qFormat/>
+    <w:rPr>
+      <w:rFonts w:cs="Wingdings"/>
+    </w:rPr>
+  </w:style>
+  <w:style w:type="character" w:styleId="ListLabel137">
+    <w:name w:val="ListLabel 137"/>
+    <w:qFormat/>
+    <w:rPr>
+      <w:rFonts w:cs="Symbol"/>
+    </w:rPr>
+  </w:style>
+  <w:style w:type="character" w:styleId="ListLabel138">
+    <w:name w:val="ListLabel 138"/>
+    <w:qFormat/>
+    <w:rPr>
+      <w:rFonts w:cs="Courier New"/>
+    </w:rPr>
+  </w:style>
+  <w:style w:type="character" w:styleId="ListLabel139">
+    <w:name w:val="ListLabel 139"/>
+    <w:qFormat/>
+    <w:rPr>
+      <w:rFonts w:cs="Wingdings"/>
+    </w:rPr>
+  </w:style>
+  <w:style w:type="character" w:styleId="ListLabel140">
+    <w:name w:val="ListLabel 140"/>
+    <w:qFormat/>
+    <w:rPr>
+      <w:rFonts w:cs="Symbol"/>
+    </w:rPr>
+  </w:style>
+  <w:style w:type="character" w:styleId="ListLabel141">
+    <w:name w:val="ListLabel 141"/>
+    <w:qFormat/>
+    <w:rPr>
+      <w:rFonts w:cs="Courier New"/>
+    </w:rPr>
+  </w:style>
+  <w:style w:type="character" w:styleId="ListLabel142">
+    <w:name w:val="ListLabel 142"/>
+    <w:qFormat/>
+    <w:rPr>
+      <w:rFonts w:cs="Wingdings"/>
+    </w:rPr>
+  </w:style>
+  <w:style w:type="character" w:styleId="ListLabel143">
+    <w:name w:val="ListLabel 143"/>
+    <w:qFormat/>
+    <w:rPr>
+      <w:lang w:val="en-US"/>
+    </w:rPr>
+  </w:style>
+  <w:style w:type="character" w:styleId="ListLabel144">
+    <w:name w:val="ListLabel 144"/>
+    <w:qFormat/>
+    <w:rPr/>
+  </w:style>
   <w:style w:type="paragraph" w:styleId="Ttulo">
     <w:name w:val="Título"/>
     <w:basedOn w:val="Normal"/>

</xml_diff>